<commit_message>
Algorithme fonctionnel rapport MAJ
</commit_message>
<xml_diff>
--- a/Rapport/Rapport.docx
+++ b/Rapport/Rapport.docx
@@ -4,7 +4,7 @@
   <w:body>
     <w:p>
       <w:pPr>
-        <w:pStyle w:val="Titre"/>
+        <w:pStyle w:val="Title"/>
       </w:pPr>
       <w:r>
         <w:t>Projet Modélisation</w:t>
@@ -15,30 +15,17 @@
     </w:p>
     <w:p>
       <w:pPr>
-        <w:pStyle w:val="Titre2"/>
+        <w:pStyle w:val="Heading2"/>
         <w:jc w:val="right"/>
       </w:pPr>
       <w:r>
-        <w:t xml:space="preserve">Par Dylan </w:t>
-      </w:r>
-      <w:proofErr w:type="spellStart"/>
-      <w:r>
-        <w:t>Koby</w:t>
-      </w:r>
-      <w:proofErr w:type="spellEnd"/>
-      <w:r>
-        <w:t xml:space="preserve"> &amp; Quentin </w:t>
-      </w:r>
-      <w:proofErr w:type="spellStart"/>
-      <w:r>
-        <w:t>Vecchio</w:t>
-      </w:r>
-      <w:proofErr w:type="spellEnd"/>
+        <w:t>Par Dylan Koby &amp; Quentin Vecchio</w:t>
+      </w:r>
     </w:p>
     <w:p/>
     <w:p>
       <w:pPr>
-        <w:pStyle w:val="Titre1"/>
+        <w:pStyle w:val="Heading1"/>
       </w:pPr>
       <w:r>
         <w:t>Analyse du problème</w:t>
@@ -47,6 +34,7 @@
     <w:p/>
     <w:p>
       <w:pPr>
+        <w:jc w:val="both"/>
         <w:rPr>
           <w:sz w:val="24"/>
         </w:rPr>
@@ -73,21 +61,7 @@
         <w:rPr>
           <w:sz w:val="24"/>
         </w:rPr>
-        <w:t xml:space="preserve"> que </w:t>
-      </w:r>
-      <w:proofErr w:type="spellStart"/>
-      <w:r>
-        <w:rPr>
-          <w:sz w:val="24"/>
-        </w:rPr>
-        <w:t>Dijsktra</w:t>
-      </w:r>
-      <w:proofErr w:type="spellEnd"/>
-      <w:r>
-        <w:rPr>
-          <w:sz w:val="24"/>
-        </w:rPr>
-        <w:t xml:space="preserve"> car il s’agit de mettre à jour une ou plusieurs étiquettes d’un sommet selon son ou ses prédécesseurs.</w:t>
+        <w:t xml:space="preserve"> que Dijsktra car il s’agit de mettre à jour une ou plusieurs étiquettes d’un sommet selon son ou ses prédécesseurs.</w:t>
       </w:r>
       <w:r>
         <w:rPr>
@@ -166,6 +140,7 @@
     </w:p>
     <w:p>
       <w:pPr>
+        <w:jc w:val="both"/>
         <w:rPr>
           <w:sz w:val="24"/>
         </w:rPr>
@@ -179,8 +154,132 @@
     </w:p>
     <w:p>
       <w:pPr>
-        <w:rPr>
-          <w:sz w:val="24"/>
+        <w:jc w:val="both"/>
+        <w:rPr>
+          <w:sz w:val="24"/>
+        </w:rPr>
+      </w:pPr>
+      <w:r>
+        <w:rPr>
+          <w:sz w:val="24"/>
+        </w:rPr>
+        <w:t xml:space="preserve">Comme nous venons de l’expliquer, il peut y avoir quelques conflits puisque un sommet peut avoir plusieurs prédécesseurs, c’est pour cela qu’une relation de dominance doit être vérifiée afin d’attribuer la bonne </w:t>
+      </w:r>
+      <w:r>
+        <w:rPr>
+          <w:sz w:val="24"/>
+        </w:rPr>
+        <w:t xml:space="preserve">ou les bonnes </w:t>
+      </w:r>
+      <w:r>
+        <w:rPr>
+          <w:sz w:val="24"/>
+        </w:rPr>
+        <w:t>étiquette</w:t>
+      </w:r>
+      <w:r>
+        <w:rPr>
+          <w:sz w:val="24"/>
+        </w:rPr>
+        <w:t>s</w:t>
+      </w:r>
+      <w:r>
+        <w:rPr>
+          <w:sz w:val="24"/>
+        </w:rPr>
+        <w:t>.</w:t>
+      </w:r>
+    </w:p>
+    <w:p>
+      <w:pPr>
+        <w:rPr>
+          <w:sz w:val="24"/>
+        </w:rPr>
+      </w:pPr>
+    </w:p>
+    <w:p>
+      <w:pPr>
+        <w:rPr>
+          <w:sz w:val="24"/>
+        </w:rPr>
+      </w:pPr>
+    </w:p>
+    <w:p>
+      <w:pPr>
+        <w:pStyle w:val="Heading1"/>
+      </w:pPr>
+      <w:r>
+        <w:t>Algorithme de recherche du plus court chemin</w:t>
+      </w:r>
+    </w:p>
+    <w:p/>
+    <w:p/>
+    <w:p>
+      <w:pPr>
+        <w:jc w:val="both"/>
+        <w:rPr>
+          <w:sz w:val="24"/>
+          <w:szCs w:val="24"/>
+        </w:rPr>
+      </w:pPr>
+      <w:r>
+        <w:rPr>
+          <w:sz w:val="24"/>
+          <w:szCs w:val="24"/>
+        </w:rPr>
+        <w:t>Nous utiliserons, comme demandé dans le cahier des charges, l’algorithme ci-dessous. Nous avons légèrement modifié sa structure pour que l’algorithme fonctionne avec nos différentes structures de données.  Nous avons également ajouté certaines contraintes afin de gérer la borne inférieure de la fenêtre de temps d’un sommet. L’algorithme prend en entrée une structure de données de type InfoGraphe.  Elle retourne une structure de données de type vector et qui contient des listes de sommets. Ces listes correspondent  aux différents chemins que l’on peut prendre en partant de la source pour aller jusqu’au puit. Plusieurs chemins peuvent exister. S’il tel est le cas, c’est que l’algorithme n’a pas su</w:t>
+      </w:r>
+      <w:r>
+        <w:rPr>
+          <w:sz w:val="24"/>
+          <w:szCs w:val="24"/>
+        </w:rPr>
+        <w:t xml:space="preserve"> faire le choix, et qu’il faut faire </w:t>
+      </w:r>
+      <w:r>
+        <w:rPr>
+          <w:sz w:val="24"/>
+          <w:szCs w:val="24"/>
+        </w:rPr>
+        <w:t xml:space="preserve">un compromis </w:t>
+      </w:r>
+      <w:r>
+        <w:rPr>
+          <w:sz w:val="24"/>
+          <w:szCs w:val="24"/>
+        </w:rPr>
+        <w:t>entre le</w:t>
+      </w:r>
+      <w:r>
+        <w:rPr>
+          <w:sz w:val="24"/>
+          <w:szCs w:val="24"/>
+        </w:rPr>
+        <w:t xml:space="preserve"> temps </w:t>
+      </w:r>
+      <w:r>
+        <w:rPr>
+          <w:sz w:val="24"/>
+          <w:szCs w:val="24"/>
+        </w:rPr>
+        <w:t>et l</w:t>
+      </w:r>
+      <w:bookmarkStart w:id="0" w:name="_GoBack"/>
+      <w:bookmarkEnd w:id="0"/>
+      <w:r>
+        <w:rPr>
+          <w:sz w:val="24"/>
+          <w:szCs w:val="24"/>
+        </w:rPr>
+        <w:t>e coût.</w:t>
+      </w:r>
+    </w:p>
+    <w:p>
+      <w:pPr>
+        <w:jc w:val="both"/>
+        <w:rPr>
+          <w:sz w:val="24"/>
+          <w:szCs w:val="24"/>
         </w:rPr>
         <w:sectPr>
           <w:pgSz w:w="11906" w:h="16838"/>
@@ -192,37 +291,35 @@
       <w:r>
         <w:rPr>
           <w:sz w:val="24"/>
-        </w:rPr>
-        <w:t xml:space="preserve">Comme nous venons de l’expliquer, il peut y avoir quelques conflits puisque un sommet peut avoir plusieurs prédécesseurs, c’est pour cela qu’une relation de dominance doit être vérifiée afin d’attribuer la bonne </w:t>
-      </w:r>
-      <w:r>
-        <w:rPr>
-          <w:sz w:val="24"/>
-        </w:rPr>
-        <w:t xml:space="preserve">ou les bonnes </w:t>
-      </w:r>
-      <w:r>
-        <w:rPr>
-          <w:sz w:val="24"/>
-        </w:rPr>
-        <w:t>étiquette</w:t>
-      </w:r>
-      <w:r>
-        <w:rPr>
-          <w:sz w:val="24"/>
-        </w:rPr>
-        <w:t>s</w:t>
-      </w:r>
-      <w:r>
-        <w:rPr>
-          <w:sz w:val="24"/>
+          <w:szCs w:val="24"/>
+        </w:rPr>
+        <w:t>L’algorithme peut modifier à la demande la gestion de la liste de visite  des sommets.  En effet, on peut choisir une fonction qui dépilera la liste de visite. On pourra alors dépiler la liste comme si c’était une liste FIFO, on encore en choisissant l’ordre alphabétique des sommets, dans l’ordre croissant des clefs de cré</w:t>
+      </w:r>
+      <w:r>
+        <w:rPr>
+          <w:sz w:val="24"/>
+          <w:szCs w:val="24"/>
+        </w:rPr>
+        <w:t>a</w:t>
+      </w:r>
+      <w:r>
+        <w:rPr>
+          <w:sz w:val="24"/>
+          <w:szCs w:val="24"/>
+        </w:rPr>
+        <w:t>tion</w:t>
+      </w:r>
+      <w:r>
+        <w:rPr>
+          <w:sz w:val="24"/>
+          <w:szCs w:val="24"/>
         </w:rPr>
         <w:t>.</w:t>
       </w:r>
     </w:p>
     <w:p>
       <w:pPr>
-        <w:pStyle w:val="Titre1"/>
+        <w:pStyle w:val="Heading1"/>
       </w:pPr>
       <w:r>
         <w:lastRenderedPageBreak/>
@@ -231,10 +328,9 @@
     </w:p>
     <w:p>
       <w:pPr>
-        <w:pStyle w:val="Titre1"/>
+        <w:pStyle w:val="Heading1"/>
         <w:jc w:val="center"/>
       </w:pPr>
-      <w:bookmarkStart w:id="0" w:name="_GoBack"/>
       <w:r>
         <w:rPr>
           <w:noProof/>
@@ -242,7 +338,7 @@
         </w:rPr>
         <w:drawing>
           <wp:inline distT="0" distB="0" distL="0" distR="0">
-            <wp:extent cx="6762750" cy="5148912"/>
+            <wp:extent cx="9200714" cy="5148580"/>
             <wp:effectExtent l="0" t="0" r="0" b="0"/>
             <wp:docPr id="4" name="Image 4" descr="C:\Users\DK\Documents\Projet_Graphe\Rapport\Diagrammedeclasses.png"/>
             <wp:cNvGraphicFramePr>
@@ -273,7 +369,7 @@
                   <pic:spPr bwMode="auto">
                     <a:xfrm>
                       <a:off x="0" y="0"/>
-                      <a:ext cx="6768695" cy="5153438"/>
+                      <a:ext cx="9213427" cy="5155694"/>
                     </a:xfrm>
                     <a:prstGeom prst="rect">
                       <a:avLst/>
@@ -289,11 +385,10 @@
           </wp:inline>
         </w:drawing>
       </w:r>
-      <w:bookmarkEnd w:id="0"/>
-    </w:p>
-    <w:p>
-      <w:pPr>
-        <w:pStyle w:val="Titre1"/>
+    </w:p>
+    <w:p>
+      <w:pPr>
+        <w:pStyle w:val="Heading1"/>
         <w:sectPr>
           <w:pgSz w:w="16838" w:h="11906" w:orient="landscape"/>
           <w:pgMar w:top="1417" w:right="1417" w:bottom="1417" w:left="1417" w:header="708" w:footer="708" w:gutter="0"/>
@@ -304,7 +399,7 @@
     </w:p>
     <w:p>
       <w:pPr>
-        <w:pStyle w:val="Titre1"/>
+        <w:pStyle w:val="Heading1"/>
       </w:pPr>
       <w:r>
         <w:lastRenderedPageBreak/>
@@ -322,21 +417,7 @@
         <w:rPr>
           <w:sz w:val="24"/>
         </w:rPr>
-        <w:t xml:space="preserve">Nous avions réalisés plutôt dans ce semestre des </w:t>
-      </w:r>
-      <w:proofErr w:type="spellStart"/>
-      <w:r>
-        <w:rPr>
-          <w:sz w:val="24"/>
-        </w:rPr>
-        <w:t>TPs</w:t>
-      </w:r>
-      <w:proofErr w:type="spellEnd"/>
-      <w:r>
-        <w:rPr>
-          <w:sz w:val="24"/>
-        </w:rPr>
-        <w:t xml:space="preserve"> ainsi qu’un projet manipulant des graphes, c’est pour cela que nous avons décidés de reprendre nos structures de données pour réaliser ce projet.</w:t>
+        <w:t>Nous avions réalisés plutôt dans ce semestre des TPs ainsi qu’un projet manipulant des graphes, c’est pour cela que nous avons décidés de reprendre nos structures de données pour réaliser ce projet.</w:t>
       </w:r>
       <w:r>
         <w:rPr>
@@ -355,21 +436,7 @@
         <w:rPr>
           <w:sz w:val="24"/>
         </w:rPr>
-        <w:t xml:space="preserve">Nous avons également mis en place la notion de </w:t>
-      </w:r>
-      <w:proofErr w:type="spellStart"/>
-      <w:r>
-        <w:rPr>
-          <w:sz w:val="24"/>
-        </w:rPr>
-        <w:t>template</w:t>
-      </w:r>
-      <w:proofErr w:type="spellEnd"/>
-      <w:r>
-        <w:rPr>
-          <w:sz w:val="24"/>
-        </w:rPr>
-        <w:t xml:space="preserve"> (généricité) dans ce projet car nous utilisons nos propres structures de donnés concernant </w:t>
+        <w:t xml:space="preserve">Nous avons également mis en place la notion de template (généricité) dans ce projet car nous utilisons nos propres structures de donnés concernant </w:t>
       </w:r>
       <w:r>
         <w:rPr>
@@ -437,21 +504,7 @@
         <w:rPr>
           <w:sz w:val="24"/>
         </w:rPr>
-        <w:t xml:space="preserve"> par un nom sous une chaîne de caractères, un objet </w:t>
-      </w:r>
-      <w:proofErr w:type="spellStart"/>
-      <w:r>
-        <w:rPr>
-          <w:sz w:val="24"/>
-        </w:rPr>
-        <w:t>vector</w:t>
-      </w:r>
-      <w:proofErr w:type="spellEnd"/>
-      <w:r>
-        <w:rPr>
-          <w:sz w:val="24"/>
-        </w:rPr>
-        <w:t xml:space="preserve"> de bornes </w:t>
+        <w:t xml:space="preserve"> par un nom sous une chaîne de caractères, un objet vector de bornes </w:t>
       </w:r>
       <w:r>
         <w:rPr>
@@ -463,16 +516,8 @@
         <w:rPr>
           <w:sz w:val="24"/>
         </w:rPr>
-        <w:t xml:space="preserve">et un autre </w:t>
-      </w:r>
-      <w:proofErr w:type="spellStart"/>
-      <w:r>
-        <w:rPr>
-          <w:sz w:val="24"/>
-        </w:rPr>
-        <w:t>vector</w:t>
-      </w:r>
-      <w:proofErr w:type="spellEnd"/>
+        <w:t>et un autre vector</w:t>
+      </w:r>
       <w:r>
         <w:rPr>
           <w:sz w:val="24"/>
@@ -571,35 +616,7 @@
         <w:rPr>
           <w:sz w:val="24"/>
         </w:rPr>
-        <w:t xml:space="preserve">La classe </w:t>
-      </w:r>
-      <w:proofErr w:type="spellStart"/>
-      <w:r>
-        <w:rPr>
-          <w:sz w:val="24"/>
-        </w:rPr>
-        <w:t>GElement</w:t>
-      </w:r>
-      <w:proofErr w:type="spellEnd"/>
-      <w:r>
-        <w:rPr>
-          <w:sz w:val="24"/>
-        </w:rPr>
-        <w:t xml:space="preserve"> est la classe de base de la classe </w:t>
-      </w:r>
-      <w:proofErr w:type="spellStart"/>
-      <w:r>
-        <w:rPr>
-          <w:sz w:val="24"/>
-        </w:rPr>
-        <w:t>Arete</w:t>
-      </w:r>
-      <w:proofErr w:type="spellEnd"/>
-      <w:r>
-        <w:rPr>
-          <w:sz w:val="24"/>
-        </w:rPr>
-        <w:t xml:space="preserve"> et de la classe Sommet, elle ne contient qu’une clef (un index)</w:t>
+        <w:t>La classe GElement est la classe de base de la classe Arete et de la classe Sommet, elle ne contient qu’une clef (un index)</w:t>
       </w:r>
       <w:r>
         <w:rPr>
@@ -618,48 +635,20 @@
         <w:rPr>
           <w:sz w:val="24"/>
         </w:rPr>
-        <w:t xml:space="preserve">La classe </w:t>
-      </w:r>
-      <w:proofErr w:type="spellStart"/>
-      <w:r>
-        <w:rPr>
-          <w:sz w:val="24"/>
-        </w:rPr>
-        <w:t>PElement</w:t>
-      </w:r>
-      <w:proofErr w:type="spellEnd"/>
-      <w:r>
-        <w:rPr>
-          <w:sz w:val="24"/>
-        </w:rPr>
-        <w:t xml:space="preserve"> constitue la structure de liste chaînée nous permettant de manipuler notre graphe, ses sommets et ses arêtes.</w:t>
-      </w:r>
-    </w:p>
-    <w:p>
-      <w:pPr>
-        <w:rPr>
-          <w:sz w:val="24"/>
-        </w:rPr>
-      </w:pPr>
-      <w:r>
-        <w:rPr>
-          <w:sz w:val="24"/>
-        </w:rPr>
-        <w:t xml:space="preserve">Enfin, la classe </w:t>
-      </w:r>
-      <w:proofErr w:type="spellStart"/>
-      <w:r>
-        <w:rPr>
-          <w:sz w:val="24"/>
-        </w:rPr>
-        <w:t>TestUnitaire</w:t>
-      </w:r>
-      <w:proofErr w:type="spellEnd"/>
-      <w:r>
-        <w:rPr>
-          <w:sz w:val="24"/>
-        </w:rPr>
-        <w:t xml:space="preserve"> nous permet, comme son nom l’indique, d’effectuer de multiples test</w:t>
+        <w:t>La classe PElement constitue la structure de liste chaînée nous permettant de manipuler notre graphe, ses sommets et ses arêtes.</w:t>
+      </w:r>
+    </w:p>
+    <w:p>
+      <w:pPr>
+        <w:rPr>
+          <w:sz w:val="24"/>
+        </w:rPr>
+      </w:pPr>
+      <w:r>
+        <w:rPr>
+          <w:sz w:val="24"/>
+        </w:rPr>
+        <w:t>Enfin, la classe TestUnitaire nous permet, comme son nom l’indique, d’effectuer de multiples test</w:t>
       </w:r>
       <w:r>
         <w:rPr>
@@ -682,11 +671,30 @@
     </w:p>
     <w:p>
       <w:pPr>
-        <w:rPr>
-          <w:sz w:val="24"/>
-        </w:rPr>
-      </w:pPr>
-    </w:p>
+        <w:pStyle w:val="Heading1"/>
+      </w:pPr>
+      <w:r>
+        <w:t>Création d’un graphe</w:t>
+      </w:r>
+    </w:p>
+    <w:p/>
+    <w:p>
+      <w:pPr>
+        <w:jc w:val="both"/>
+        <w:rPr>
+          <w:sz w:val="24"/>
+          <w:szCs w:val="24"/>
+        </w:rPr>
+      </w:pPr>
+      <w:r>
+        <w:rPr>
+          <w:sz w:val="24"/>
+          <w:szCs w:val="24"/>
+        </w:rPr>
+        <w:t>La création d’un graphe peut se faire manuellement. Pour ce projet, il nous était demandé de générer un graphe à partir d’un fichier texte. Ce fichier texte doit suivre un nombre de règle syntaxique et de forme afin d’être manipulable par le programme. Vous trouverez dans l’archive des fichiers de test. Ces fichiers sont les fichiers test qui nous ont été donné. Cependant nous les avons remodifiées en nous inspirant de la structure ci-dessous. Cette structure nous a été donnée dans le sujet du projet.</w:t>
+      </w:r>
+    </w:p>
+    <w:p/>
     <w:sectPr>
       <w:pgSz w:w="11906" w:h="16838"/>
       <w:pgMar w:top="1417" w:right="1417" w:bottom="1417" w:left="1417" w:header="708" w:footer="708" w:gutter="0"/>
@@ -1091,11 +1099,11 @@
     <w:name w:val="Normal"/>
     <w:qFormat/>
   </w:style>
-  <w:style w:type="paragraph" w:styleId="Titre1">
+  <w:style w:type="paragraph" w:styleId="Heading1">
     <w:name w:val="heading 1"/>
     <w:basedOn w:val="Normal"/>
     <w:next w:val="Normal"/>
-    <w:link w:val="Titre1Car"/>
+    <w:link w:val="Heading1Char"/>
     <w:uiPriority w:val="9"/>
     <w:qFormat/>
     <w:rsid w:val="007D1753"/>
@@ -1112,11 +1120,11 @@
       <w:szCs w:val="32"/>
     </w:rPr>
   </w:style>
-  <w:style w:type="paragraph" w:styleId="Titre2">
+  <w:style w:type="paragraph" w:styleId="Heading2">
     <w:name w:val="heading 2"/>
     <w:basedOn w:val="Normal"/>
     <w:next w:val="Normal"/>
-    <w:link w:val="Titre2Car"/>
+    <w:link w:val="Heading2Char"/>
     <w:uiPriority w:val="9"/>
     <w:unhideWhenUsed/>
     <w:qFormat/>
@@ -1134,13 +1142,13 @@
       <w:szCs w:val="26"/>
     </w:rPr>
   </w:style>
-  <w:style w:type="character" w:default="1" w:styleId="Policepardfaut">
+  <w:style w:type="character" w:default="1" w:styleId="DefaultParagraphFont">
     <w:name w:val="Default Paragraph Font"/>
     <w:uiPriority w:val="1"/>
     <w:semiHidden/>
     <w:unhideWhenUsed/>
   </w:style>
-  <w:style w:type="table" w:default="1" w:styleId="TableauNormal">
+  <w:style w:type="table" w:default="1" w:styleId="TableNormal">
     <w:name w:val="Normal Table"/>
     <w:uiPriority w:val="99"/>
     <w:semiHidden/>
@@ -1155,17 +1163,17 @@
       </w:tblCellMar>
     </w:tblPr>
   </w:style>
-  <w:style w:type="numbering" w:default="1" w:styleId="Aucuneliste">
+  <w:style w:type="numbering" w:default="1" w:styleId="NoList">
     <w:name w:val="No List"/>
     <w:uiPriority w:val="99"/>
     <w:semiHidden/>
     <w:unhideWhenUsed/>
   </w:style>
-  <w:style w:type="paragraph" w:styleId="Titre">
+  <w:style w:type="paragraph" w:styleId="Title">
     <w:name w:val="Title"/>
     <w:basedOn w:val="Normal"/>
     <w:next w:val="Normal"/>
-    <w:link w:val="TitreCar"/>
+    <w:link w:val="TitleChar"/>
     <w:uiPriority w:val="10"/>
     <w:qFormat/>
     <w:rsid w:val="003569E4"/>
@@ -1181,10 +1189,10 @@
       <w:szCs w:val="56"/>
     </w:rPr>
   </w:style>
-  <w:style w:type="character" w:customStyle="1" w:styleId="TitreCar">
-    <w:name w:val="Titre Car"/>
-    <w:basedOn w:val="Policepardfaut"/>
-    <w:link w:val="Titre"/>
+  <w:style w:type="character" w:customStyle="1" w:styleId="TitleChar">
+    <w:name w:val="Title Char"/>
+    <w:basedOn w:val="DefaultParagraphFont"/>
+    <w:link w:val="Title"/>
     <w:uiPriority w:val="10"/>
     <w:rsid w:val="003569E4"/>
     <w:rPr>
@@ -1195,10 +1203,10 @@
       <w:szCs w:val="56"/>
     </w:rPr>
   </w:style>
-  <w:style w:type="character" w:customStyle="1" w:styleId="Titre1Car">
-    <w:name w:val="Titre 1 Car"/>
-    <w:basedOn w:val="Policepardfaut"/>
-    <w:link w:val="Titre1"/>
+  <w:style w:type="character" w:customStyle="1" w:styleId="Heading1Char">
+    <w:name w:val="Heading 1 Char"/>
+    <w:basedOn w:val="DefaultParagraphFont"/>
+    <w:link w:val="Heading1"/>
     <w:uiPriority w:val="9"/>
     <w:rsid w:val="007D1753"/>
     <w:rPr>
@@ -1208,10 +1216,10 @@
       <w:szCs w:val="32"/>
     </w:rPr>
   </w:style>
-  <w:style w:type="character" w:customStyle="1" w:styleId="Titre2Car">
-    <w:name w:val="Titre 2 Car"/>
-    <w:basedOn w:val="Policepardfaut"/>
-    <w:link w:val="Titre2"/>
+  <w:style w:type="character" w:customStyle="1" w:styleId="Heading2Char">
+    <w:name w:val="Heading 2 Char"/>
+    <w:basedOn w:val="DefaultParagraphFont"/>
+    <w:link w:val="Heading2"/>
     <w:uiPriority w:val="9"/>
     <w:rsid w:val="007D1753"/>
     <w:rPr>
@@ -1221,7 +1229,7 @@
       <w:szCs w:val="26"/>
     </w:rPr>
   </w:style>
-  <w:style w:type="paragraph" w:styleId="Sansinterligne">
+  <w:style w:type="paragraph" w:styleId="NoSpacing">
     <w:name w:val="No Spacing"/>
     <w:uiPriority w:val="1"/>
     <w:qFormat/>
@@ -1499,7 +1507,7 @@
 </file>
 
 <file path=customXml/itemProps1.xml><?xml version="1.0" encoding="utf-8"?>
-<ds:datastoreItem xmlns:ds="http://schemas.openxmlformats.org/officeDocument/2006/customXml" ds:itemID="{0D65EE79-4000-4D68-89CE-7553EEB37BD0}">
+<ds:datastoreItem xmlns:ds="http://schemas.openxmlformats.org/officeDocument/2006/customXml" ds:itemID="{5235AF44-A4F8-44D5-A8AC-581E05F7000A}">
   <ds:schemaRefs>
     <ds:schemaRef ds:uri="http://schemas.openxmlformats.org/officeDocument/2006/bibliography"/>
   </ds:schemaRefs>

</xml_diff>